<commit_message>
Update AWS Qwiklabs links and optional lab list
</commit_message>
<xml_diff>
--- a/12_aws/labs/AWS Qwiklabs.docx
+++ b/12_aws/labs/AWS Qwiklabs.docx
@@ -33,7 +33,6 @@
       <w:hyperlink r:id="rId2">
         <w:r>
           <w:rPr>
-            <w:rStyle w:val="ListLabel1"/>
             <w:color w:val="1155CC"/>
             <w:u w:val="single"/>
           </w:rPr>
@@ -200,27 +199,35 @@
             <w:color w:val="1155CC"/>
             <w:u w:val="single"/>
           </w:rPr>
-          <w:t>https://amazon.qwiklabs.com/focuses/37327?parent=catalog</w:t>
-        </w:r>
-      </w:hyperlink>
-    </w:p>
-    <w:p>
-      <w:pPr>
-        <w:pStyle w:val="Normal"/>
-        <w:rPr/>
-      </w:pPr>
-      <w:r>
-        <w:rPr/>
-      </w:r>
-    </w:p>
-    <w:p>
-      <w:pPr>
-        <w:pStyle w:val="Normal"/>
-        <w:rPr/>
-      </w:pPr>
-      <w:r>
-        <w:rPr/>
-        <w:t>Lab 3: Introduction to Amazon Elastic Block Store (EBS)</w:t>
+          <w:t>https://amazon.qwiklabs.com/focuses/52340?parent=catalog</w:t>
+        </w:r>
+      </w:hyperlink>
+    </w:p>
+    <w:p>
+      <w:pPr>
+        <w:pStyle w:val="Normal"/>
+        <w:rPr/>
+      </w:pPr>
+      <w:r>
+        <w:rPr/>
+      </w:r>
+    </w:p>
+    <w:p>
+      <w:pPr>
+        <w:pStyle w:val="Normal"/>
+        <w:rPr/>
+      </w:pPr>
+      <w:r>
+        <w:rPr/>
+        <w:t xml:space="preserve">Lab </w:t>
+      </w:r>
+      <w:r>
+        <w:rPr/>
+        <w:t>3</w:t>
+      </w:r>
+      <w:r>
+        <w:rPr/>
+        <w:t>: Introduction to Elastic Load Balancing</w:t>
       </w:r>
     </w:p>
     <w:p>
@@ -235,27 +242,35 @@
             <w:color w:val="1155CC"/>
             <w:u w:val="single"/>
           </w:rPr>
-          <w:t>https://amazon.qwiklabs.com/focuses/38246?parent=catalog</w:t>
-        </w:r>
-      </w:hyperlink>
-    </w:p>
-    <w:p>
-      <w:pPr>
-        <w:pStyle w:val="Normal"/>
-        <w:rPr/>
-      </w:pPr>
-      <w:r>
-        <w:rPr/>
-      </w:r>
-    </w:p>
-    <w:p>
-      <w:pPr>
-        <w:pStyle w:val="Normal"/>
-        <w:rPr/>
-      </w:pPr>
-      <w:r>
-        <w:rPr/>
-        <w:t>Lab 4: Introduction to Amazon Virtual Private Cloud (VPC)</w:t>
+          <w:t>https://amazon.qwiklabs.com/focuses/51802?parent=catalog</w:t>
+        </w:r>
+      </w:hyperlink>
+    </w:p>
+    <w:p>
+      <w:pPr>
+        <w:pStyle w:val="Normal"/>
+        <w:rPr/>
+      </w:pPr>
+      <w:r>
+        <w:rPr/>
+      </w:r>
+    </w:p>
+    <w:p>
+      <w:pPr>
+        <w:pStyle w:val="Normal"/>
+        <w:rPr/>
+      </w:pPr>
+      <w:r>
+        <w:rPr/>
+        <w:t xml:space="preserve">Lab </w:t>
+      </w:r>
+      <w:r>
+        <w:rPr/>
+        <w:t>4</w:t>
+      </w:r>
+      <w:r>
+        <w:rPr/>
+        <w:t>: Introduction to Amazon Simple Storage Service</w:t>
       </w:r>
     </w:p>
     <w:p>
@@ -270,27 +285,39 @@
             <w:color w:val="1155CC"/>
             <w:u w:val="single"/>
           </w:rPr>
-          <w:t>https://amazon.qwiklabs.com/focuses/42271?parent=catalog</w:t>
-        </w:r>
-      </w:hyperlink>
-    </w:p>
-    <w:p>
-      <w:pPr>
-        <w:pStyle w:val="Normal"/>
-        <w:rPr/>
-      </w:pPr>
-      <w:r>
-        <w:rPr/>
-      </w:r>
-    </w:p>
-    <w:p>
-      <w:pPr>
-        <w:pStyle w:val="Normal"/>
-        <w:rPr/>
-      </w:pPr>
-      <w:r>
-        <w:rPr/>
-        <w:t>Lab 5: Introduction to Elastic Load Balancing</w:t>
+          <w:t>https://amazon.qwiklabs.com/focuses/35937?parent=catalog</w:t>
+        </w:r>
+      </w:hyperlink>
+      <w:r>
+        <w:rPr/>
+        <w:t xml:space="preserve"> </w:t>
+      </w:r>
+    </w:p>
+    <w:p>
+      <w:pPr>
+        <w:pStyle w:val="Normal"/>
+        <w:rPr/>
+      </w:pPr>
+      <w:r>
+        <w:rPr/>
+      </w:r>
+    </w:p>
+    <w:p>
+      <w:pPr>
+        <w:pStyle w:val="Normal"/>
+        <w:rPr/>
+      </w:pPr>
+      <w:r>
+        <w:rPr/>
+        <w:t xml:space="preserve">Lab </w:t>
+      </w:r>
+      <w:r>
+        <w:rPr/>
+        <w:t>5</w:t>
+      </w:r>
+      <w:r>
+        <w:rPr/>
+        <w:t>: Introduction to Amazon Relational Database Service (RDS) (Linux)</w:t>
       </w:r>
     </w:p>
     <w:p>
@@ -305,27 +332,35 @@
             <w:color w:val="1155CC"/>
             <w:u w:val="single"/>
           </w:rPr>
-          <w:t>https://amazon.qwiklabs.com/focuses/38249?parent=catalog</w:t>
-        </w:r>
-      </w:hyperlink>
-    </w:p>
-    <w:p>
-      <w:pPr>
-        <w:pStyle w:val="Normal"/>
-        <w:rPr/>
-      </w:pPr>
-      <w:r>
-        <w:rPr/>
-      </w:r>
-    </w:p>
-    <w:p>
-      <w:pPr>
-        <w:pStyle w:val="Normal"/>
-        <w:rPr/>
-      </w:pPr>
-      <w:r>
-        <w:rPr/>
-        <w:t>Lab 6: Introduction to Amazon Simple Storage Service</w:t>
+          <w:t>https://amazon.qwiklabs.com/focuses/51792?parent=catalog</w:t>
+        </w:r>
+      </w:hyperlink>
+    </w:p>
+    <w:p>
+      <w:pPr>
+        <w:pStyle w:val="Normal"/>
+        <w:rPr/>
+      </w:pPr>
+      <w:r>
+        <w:rPr/>
+      </w:r>
+    </w:p>
+    <w:p>
+      <w:pPr>
+        <w:pStyle w:val="Normal"/>
+        <w:rPr/>
+      </w:pPr>
+      <w:r>
+        <w:rPr/>
+        <w:t xml:space="preserve">Lab </w:t>
+      </w:r>
+      <w:r>
+        <w:rPr/>
+        <w:t>6</w:t>
+      </w:r>
+      <w:r>
+        <w:rPr/>
+        <w:t>: Introduction to Amazon DynamoDB</w:t>
       </w:r>
     </w:p>
     <w:p>
@@ -340,7 +375,7 @@
             <w:color w:val="1155CC"/>
             <w:u w:val="single"/>
           </w:rPr>
-          <w:t>https://amazon.qwiklabs.com/focuses/35937?parent=catalog</w:t>
+          <w:t>https://amazon.qwiklabs.com/focuses/51801?parent=catalog</w:t>
         </w:r>
       </w:hyperlink>
       <w:r>
@@ -364,14 +399,9 @@
       </w:pPr>
       <w:r>
         <w:rPr/>
-        <w:t>Lab 7: Introduction to Amazon Relational Database Service (RDS) (Linux)</w:t>
-      </w:r>
-    </w:p>
-    <w:p>
-      <w:pPr>
-        <w:pStyle w:val="Normal"/>
-        <w:rPr/>
-      </w:pPr>
+        <w:t>Lab 6: Introduction to AWS Lambda</w:t>
+        <w:br/>
+      </w:r>
       <w:hyperlink r:id="rId9">
         <w:r>
           <w:rPr>
@@ -379,56 +409,12 @@
             <w:color w:val="1155CC"/>
             <w:u w:val="single"/>
           </w:rPr>
-          <w:t>https://amazon.qwiklabs.com/focuses/38477?parent=catalog</w:t>
-        </w:r>
-      </w:hyperlink>
-    </w:p>
-    <w:p>
-      <w:pPr>
-        <w:pStyle w:val="Normal"/>
-        <w:rPr/>
-      </w:pPr>
-      <w:r>
-        <w:rPr/>
-      </w:r>
-    </w:p>
-    <w:p>
-      <w:pPr>
-        <w:pStyle w:val="Normal"/>
-        <w:rPr/>
-      </w:pPr>
-      <w:r>
-        <w:rPr/>
-        <w:t>Lab 8: Introduction to Amazon DynamoDB</w:t>
-      </w:r>
-    </w:p>
-    <w:p>
-      <w:pPr>
-        <w:pStyle w:val="Normal"/>
-        <w:rPr/>
-      </w:pPr>
-      <w:hyperlink r:id="rId10">
-        <w:r>
-          <w:rPr>
-            <w:rStyle w:val="InternetLink"/>
-            <w:color w:val="1155CC"/>
-            <w:u w:val="single"/>
-          </w:rPr>
-          <w:t>https://amazon.qwiklabs.com/focuses/41738?parent=catalog</w:t>
-        </w:r>
-      </w:hyperlink>
-      <w:r>
-        <w:rPr/>
-        <w:t xml:space="preserve"> </w:t>
-      </w:r>
-    </w:p>
-    <w:p>
-      <w:pPr>
-        <w:pStyle w:val="Normal"/>
-        <w:rPr/>
-      </w:pPr>
-      <w:r>
-        <w:rPr/>
+          <w:t>https://amazon.qwiklabs.com/focuses/52345?parent=catalog</w:t>
+        </w:r>
+      </w:hyperlink>
+      <w:r>
+        <w:rPr/>
+        <w:br/>
       </w:r>
     </w:p>
     <w:p>
@@ -449,7 +435,7 @@
           <w:szCs w:val="22"/>
           <w:lang w:val="en" w:eastAsia="zh-CN" w:bidi="hi-IN"/>
         </w:rPr>
-        <w:t>9</w:t>
+        <w:t>7</w:t>
       </w:r>
       <w:r>
         <w:rPr/>
@@ -461,6 +447,76 @@
         <w:pStyle w:val="Normal"/>
         <w:rPr/>
       </w:pPr>
+      <w:hyperlink r:id="rId10">
+        <w:r>
+          <w:rPr>
+            <w:rStyle w:val="InternetLink"/>
+            <w:color w:val="1155CC"/>
+            <w:u w:val="single"/>
+          </w:rPr>
+          <w:t>https://amazon.qwiklabs.com/focuses/48526?parent=catalog</w:t>
+        </w:r>
+      </w:hyperlink>
+      <w:r>
+        <w:rPr/>
+        <w:t xml:space="preserve"> </w:t>
+      </w:r>
+    </w:p>
+    <w:p>
+      <w:pPr>
+        <w:pStyle w:val="Normal"/>
+        <w:rPr/>
+      </w:pPr>
+      <w:r>
+        <w:rPr/>
+      </w:r>
+    </w:p>
+    <w:p>
+      <w:pPr>
+        <w:pStyle w:val="Normal"/>
+        <w:rPr/>
+      </w:pPr>
+      <w:r>
+        <w:rPr/>
+        <w:br/>
+      </w:r>
+      <w:r>
+        <w:br w:type="page"/>
+      </w:r>
+    </w:p>
+    <w:p>
+      <w:pPr>
+        <w:pStyle w:val="Heading1"/>
+        <w:rPr/>
+      </w:pPr>
+      <w:r>
+        <w:rPr/>
+        <w:t xml:space="preserve">Additional </w:t>
+      </w:r>
+      <w:r>
+        <w:rPr/>
+        <w:t xml:space="preserve">Optional </w:t>
+      </w:r>
+      <w:r>
+        <w:rPr/>
+        <w:t>Labs:</w:t>
+      </w:r>
+    </w:p>
+    <w:p>
+      <w:pPr>
+        <w:pStyle w:val="Normal"/>
+        <w:rPr/>
+      </w:pPr>
+      <w:r>
+        <w:rPr/>
+        <w:t>Lab: Introduction to Amazon Elastic Block Store (EBS)</w:t>
+      </w:r>
+    </w:p>
+    <w:p>
+      <w:pPr>
+        <w:pStyle w:val="Normal"/>
+        <w:rPr/>
+      </w:pPr>
       <w:hyperlink r:id="rId11">
         <w:r>
           <w:rPr>
@@ -468,40 +524,72 @@
             <w:color w:val="1155CC"/>
             <w:u w:val="single"/>
           </w:rPr>
-          <w:t>https://amazon.qwiklabs.com/focuses/36650?parent=catalog</w:t>
-        </w:r>
-      </w:hyperlink>
-      <w:r>
-        <w:rPr/>
-        <w:t xml:space="preserve"> </w:t>
-      </w:r>
-    </w:p>
-    <w:p>
-      <w:pPr>
-        <w:pStyle w:val="Normal"/>
-        <w:rPr/>
-      </w:pPr>
-      <w:r>
-        <w:rPr/>
-      </w:r>
-    </w:p>
-    <w:p>
-      <w:pPr>
-        <w:pStyle w:val="Normal"/>
-        <w:rPr/>
-      </w:pPr>
-      <w:r>
-        <w:rPr/>
-        <w:t>Additional Labs:</w:t>
-      </w:r>
-    </w:p>
-    <w:p>
-      <w:pPr>
-        <w:pStyle w:val="Normal"/>
-        <w:rPr/>
-      </w:pPr>
-      <w:r>
-        <w:rPr/>
+          <w:t>https://amazon.qwiklabs.com/focuses/38246?parent=catalog</w:t>
+        </w:r>
+      </w:hyperlink>
+    </w:p>
+    <w:p>
+      <w:pPr>
+        <w:pStyle w:val="TextBody"/>
+        <w:rPr/>
+      </w:pPr>
+      <w:r>
+        <w:rPr/>
+      </w:r>
+    </w:p>
+    <w:p>
+      <w:pPr>
+        <w:pStyle w:val="TextBody"/>
+        <w:rPr/>
+      </w:pPr>
+      <w:r>
+        <w:rPr/>
+        <w:t xml:space="preserve">Lab: </w:t>
+      </w:r>
+      <w:r>
+        <w:rPr/>
+        <w:t>Introduction to Amazon Elastic File System (EFS)</w:t>
+        <w:br/>
+      </w:r>
+      <w:hyperlink r:id="rId12">
+        <w:r>
+          <w:rPr>
+            <w:rStyle w:val="InternetLink"/>
+            <w:color w:val="1155CC"/>
+            <w:u w:val="single"/>
+          </w:rPr>
+          <w:t>https://amazon.qwiklabs.com/focuses/49031?parent=catalog</w:t>
+        </w:r>
+      </w:hyperlink>
+    </w:p>
+    <w:p>
+      <w:pPr>
+        <w:pStyle w:val="Normal"/>
+        <w:rPr/>
+      </w:pPr>
+      <w:r>
+        <w:rPr/>
+        <w:br/>
+      </w:r>
+      <w:r>
+        <w:rPr/>
+        <w:t>Lab: Introduction to Amazon Elastic Container Service</w:t>
+        <w:br/>
+      </w:r>
+      <w:hyperlink r:id="rId13">
+        <w:r>
+          <w:rPr>
+            <w:rStyle w:val="InternetLink"/>
+            <w:color w:val="1155CC"/>
+            <w:u w:val="single"/>
+          </w:rPr>
+          <w:t>https://amazon.qwiklabs.com/focuses/46604?parent=catalog</w:t>
+        </w:r>
+      </w:hyperlink>
+      <w:r>
+        <w:rPr/>
+        <w:br/>
+        <w:br/>
         <w:t>Lab: Automating AWS Services with Scripting and the AWS CLI</w:t>
       </w:r>
     </w:p>
@@ -510,14 +598,14 @@
         <w:pStyle w:val="Normal"/>
         <w:rPr/>
       </w:pPr>
-      <w:hyperlink r:id="rId12">
+      <w:hyperlink r:id="rId14">
         <w:r>
           <w:rPr>
             <w:rStyle w:val="InternetLink"/>
             <w:color w:val="1155CC"/>
             <w:u w:val="single"/>
           </w:rPr>
-          <w:t>https://amazon.qwiklabs.com/focuses/15485?parent=catalog</w:t>
+          <w:t>https://amazon.qwiklabs.com/focuses/46913?parent=catalog</w:t>
         </w:r>
       </w:hyperlink>
     </w:p>
@@ -545,7 +633,7 @@
         <w:pStyle w:val="Normal"/>
         <w:rPr/>
       </w:pPr>
-      <w:hyperlink r:id="rId13">
+      <w:hyperlink r:id="rId15">
         <w:r>
           <w:rPr>
             <w:rStyle w:val="InternetLink"/>
@@ -572,6 +660,45 @@
       </w:pPr>
       <w:r>
         <w:rPr/>
+        <w:t>Lab: Introduction to Amazon API Gateway</w:t>
+      </w:r>
+    </w:p>
+    <w:p>
+      <w:pPr>
+        <w:pStyle w:val="Normal"/>
+        <w:rPr>
+          <w:color w:val="1155CC"/>
+          <w:u w:val="single"/>
+        </w:rPr>
+      </w:pPr>
+      <w:hyperlink r:id="rId16">
+        <w:r>
+          <w:rPr>
+            <w:rStyle w:val="InternetLink"/>
+          </w:rPr>
+          <w:t>https://amazon.qwiklabs.com/focuses/51788?parent=catalog</w:t>
+        </w:r>
+      </w:hyperlink>
+    </w:p>
+    <w:p>
+      <w:pPr>
+        <w:pStyle w:val="Normal"/>
+        <w:rPr>
+          <w:color w:val="1155CC"/>
+          <w:u w:val="single"/>
+        </w:rPr>
+      </w:pPr>
+      <w:r>
+        <w:rPr/>
+      </w:r>
+    </w:p>
+    <w:p>
+      <w:pPr>
+        <w:pStyle w:val="Normal"/>
+        <w:rPr/>
+      </w:pPr>
+      <w:r>
+        <w:rPr/>
         <w:t>Lab: Introduction to Amazon CloudFront</w:t>
       </w:r>
     </w:p>
@@ -580,14 +707,14 @@
         <w:pStyle w:val="Normal"/>
         <w:rPr/>
       </w:pPr>
-      <w:hyperlink r:id="rId14">
+      <w:hyperlink r:id="rId17">
         <w:r>
           <w:rPr>
             <w:rStyle w:val="InternetLink"/>
             <w:color w:val="1155CC"/>
             <w:u w:val="single"/>
           </w:rPr>
-          <w:t>https://amazon.qwiklabs.com/focuses/38245?parent=catalog</w:t>
+          <w:t>https://amazon.qwiklabs.com/focuses/50768?parent=catalog</w:t>
         </w:r>
       </w:hyperlink>
     </w:p>
@@ -625,6 +752,7 @@
     <w:qFormat/>
     <w:pPr>
       <w:widowControl w:val="false"/>
+      <w:suppressAutoHyphens w:val="true"/>
       <w:bidi w:val="0"/>
       <w:spacing w:lineRule="auto" w:line="276" w:before="0" w:after="0"/>
       <w:jc w:val="left"/>
@@ -646,6 +774,7 @@
       <w:keepNext w:val="true"/>
       <w:keepLines/>
       <w:widowControl w:val="false"/>
+      <w:suppressAutoHyphens w:val="true"/>
       <w:bidi w:val="0"/>
       <w:spacing w:lineRule="auto" w:line="240" w:before="400" w:after="120"/>
       <w:jc w:val="left"/>
@@ -667,6 +796,7 @@
       <w:keepNext w:val="true"/>
       <w:keepLines/>
       <w:widowControl w:val="false"/>
+      <w:suppressAutoHyphens w:val="true"/>
       <w:bidi w:val="0"/>
       <w:spacing w:lineRule="auto" w:line="240" w:before="360" w:after="120"/>
       <w:jc w:val="left"/>
@@ -689,6 +819,7 @@
       <w:keepNext w:val="true"/>
       <w:keepLines/>
       <w:widowControl w:val="false"/>
+      <w:suppressAutoHyphens w:val="true"/>
       <w:bidi w:val="0"/>
       <w:spacing w:lineRule="auto" w:line="240" w:before="320" w:after="80"/>
       <w:jc w:val="left"/>
@@ -711,6 +842,7 @@
       <w:keepNext w:val="true"/>
       <w:keepLines/>
       <w:widowControl w:val="false"/>
+      <w:suppressAutoHyphens w:val="true"/>
       <w:bidi w:val="0"/>
       <w:spacing w:lineRule="auto" w:line="240" w:before="280" w:after="80"/>
       <w:jc w:val="left"/>
@@ -732,6 +864,7 @@
       <w:keepNext w:val="true"/>
       <w:keepLines/>
       <w:widowControl w:val="false"/>
+      <w:suppressAutoHyphens w:val="true"/>
       <w:bidi w:val="0"/>
       <w:spacing w:lineRule="auto" w:line="240" w:before="240" w:after="80"/>
       <w:jc w:val="left"/>
@@ -753,6 +886,7 @@
       <w:keepNext w:val="true"/>
       <w:keepLines/>
       <w:widowControl w:val="false"/>
+      <w:suppressAutoHyphens w:val="true"/>
       <w:bidi w:val="0"/>
       <w:spacing w:lineRule="auto" w:line="240" w:before="240" w:after="80"/>
       <w:jc w:val="left"/>
@@ -846,6 +980,7 @@
     <w:qFormat/>
     <w:pPr>
       <w:widowControl/>
+      <w:suppressAutoHyphens w:val="true"/>
       <w:bidi w:val="0"/>
       <w:spacing w:before="0" w:after="0"/>
       <w:jc w:val="left"/>

</xml_diff>